<commit_message>
updated user manual available in help menu
</commit_message>
<xml_diff>
--- a/VDFEditor/VDFEditor.docx
+++ b/VDFEditor/VDFEditor.docx
@@ -7,11 +7,9 @@
         <w:pStyle w:val="Titel"/>
         <w:jc w:val="center"/>
       </w:pPr>
-      <w:proofErr w:type="spellStart"/>
       <w:r>
         <w:t>VDFEditor</w:t>
       </w:r>
-      <w:proofErr w:type="spellEnd"/>
     </w:p>
     <w:p>
       <w:pPr>
@@ -41,31 +39,15 @@
     </w:p>
     <w:p>
       <w:r>
-        <w:t xml:space="preserve">Der </w:t>
+        <w:t xml:space="preserve">Der VDFEditor ist ein Programm zum Bearbeiten der Ansagedateien der Graupner </w:t>
       </w:r>
       <w:proofErr w:type="spellStart"/>
       <w:r>
-        <w:t>VDFEditor</w:t>
+        <w:t>HoTT</w:t>
       </w:r>
       <w:proofErr w:type="spellEnd"/>
       <w:r>
-        <w:t xml:space="preserve"> ist ein Programm zum Bearbeiten der Ansagedateien der Graupner </w:t>
-      </w:r>
-      <w:proofErr w:type="spellStart"/>
-      <w:r>
-        <w:t>HoTT</w:t>
-      </w:r>
-      <w:proofErr w:type="spellEnd"/>
-      <w:r>
-        <w:t xml:space="preserve"> Sender. Der </w:t>
-      </w:r>
-      <w:proofErr w:type="spellStart"/>
-      <w:r>
-        <w:t>VDFEditor</w:t>
-      </w:r>
-      <w:proofErr w:type="spellEnd"/>
-      <w:r>
-        <w:t xml:space="preserve"> bietet dabei mehr Funktionen und Komfort als die im Firmware Upgrade Studio enthaltene Funktion.</w:t>
+        <w:t xml:space="preserve"> Sender. Der VDFEditor bietet dabei mehr Funktionen und Komfort als die im Firmware Upgrade Studio enthaltene Funktion.</w:t>
       </w:r>
     </w:p>
     <w:p>
@@ -603,15 +585,7 @@
     </w:p>
     <w:p>
       <w:r>
-        <w:t xml:space="preserve">Der </w:t>
-      </w:r>
-      <w:proofErr w:type="spellStart"/>
-      <w:r>
-        <w:t>VDFEditor</w:t>
-      </w:r>
-      <w:proofErr w:type="spellEnd"/>
-      <w:r>
-        <w:t xml:space="preserve"> benötigt eine Java 8 Laufzeitumgebung. Diese kann kostenlos unter folgender Adresse heruntergeladen werden:</w:t>
+        <w:t>Der VDFEditor benötigt eine Java 8 Laufzeitumgebung. Diese kann kostenlos unter folgender Adresse heruntergeladen werden:</w:t>
       </w:r>
     </w:p>
     <w:p>
@@ -626,15 +600,7 @@
     </w:p>
     <w:p>
       <w:r>
-        <w:t xml:space="preserve">Der </w:t>
-      </w:r>
-      <w:proofErr w:type="spellStart"/>
-      <w:r>
-        <w:t>VDFEditor</w:t>
-      </w:r>
-      <w:proofErr w:type="spellEnd"/>
-      <w:r>
-        <w:t xml:space="preserve"> benötigt keine Installation. Das Programm kann an beliebiger Stelle abgelegt und gestartet werden. Auf Computern mit Windows Betriebssystem genügt ein Doppelklick auf die Programmdatei. Für </w:t>
+        <w:t xml:space="preserve">Der VDFEditor benötigt keine Installation. Das Programm kann an beliebiger Stelle abgelegt und gestartet werden. Auf Computern mit Windows Betriebssystem genügt ein Doppelklick auf die Programmdatei. Für </w:t>
       </w:r>
       <w:proofErr w:type="spellStart"/>
       <w:r>
@@ -788,31 +754,15 @@
     </w:p>
     <w:p>
       <w:r>
-        <w:t xml:space="preserve">Alle Funktionen sind über Menüs und die drei Kombinationsfelder am unteren Rand erreichbar. Zusätzlich können die meisten Menüpunkte über Tastenkombinationen aufgerufen werden. Die komfortabelste Methode ist jedoch die Verwendung von </w:t>
+        <w:t xml:space="preserve">Alle Funktionen sind über Menüs und die drei Kombinationsfelder am unteren Rand erreichbar. Zusätzlich können die meisten Menüpunkte über Tastenkombinationen aufgerufen werden. Die komfortabelste Methode ist jedoch die Verwendung von Drag&amp;Drop. Dabei werden Dateien einfach in das Fenster des </w:t>
       </w:r>
       <w:proofErr w:type="spellStart"/>
       <w:r>
-        <w:t>Drag&amp;Drop</w:t>
+        <w:t>VDFEditors</w:t>
       </w:r>
       <w:proofErr w:type="spellEnd"/>
       <w:r>
-        <w:t xml:space="preserve">. Dabei werden Dateien einfach in das Fenster des </w:t>
-      </w:r>
-      <w:proofErr w:type="spellStart"/>
-      <w:r>
-        <w:t>VDFEditors</w:t>
-      </w:r>
-      <w:proofErr w:type="spellEnd"/>
-      <w:r>
-        <w:t xml:space="preserve"> gezogen oder Elemente im Fenster mit der Maus verschoben. Im Folgenden werden alle Menüpunkte erläutert und, wo verfügbar auf Möglichkeiten zum </w:t>
-      </w:r>
-      <w:proofErr w:type="spellStart"/>
-      <w:r>
-        <w:t>Drag&amp;Drop</w:t>
-      </w:r>
-      <w:proofErr w:type="spellEnd"/>
-      <w:r>
-        <w:t xml:space="preserve"> hingewiesen.</w:t>
+        <w:t xml:space="preserve"> gezogen oder Elemente im Fenster mit der Maus verschoben. Im Folgenden werden alle Menüpunkte erläutert und, wo verfügbar auf Möglichkeiten zum Drag&amp;Drop hingewiesen.</w:t>
       </w:r>
     </w:p>
     <w:p>
@@ -821,6 +771,9 @@
       </w:pPr>
       <w:r>
         <w:t>Datei</w:t>
+      </w:r>
+      <w:r>
+        <w:t xml:space="preserve"> Menü</w:t>
       </w:r>
     </w:p>
     <w:p>
@@ -910,15 +863,7 @@
         <w:t xml:space="preserve"> ausgewählt werden. </w:t>
       </w:r>
       <w:r>
-        <w:t xml:space="preserve">Alternativ kann die VDF Datei per </w:t>
-      </w:r>
-      <w:proofErr w:type="spellStart"/>
-      <w:r>
-        <w:t>Drag&amp;Drop</w:t>
-      </w:r>
-      <w:proofErr w:type="spellEnd"/>
-      <w:r>
-        <w:t xml:space="preserve"> in das Fenster des </w:t>
+        <w:t xml:space="preserve">Alternativ kann die VDF Datei per Drag&amp;Drop in das Fenster des </w:t>
       </w:r>
       <w:proofErr w:type="spellStart"/>
       <w:r>
@@ -987,15 +932,7 @@
     </w:p>
     <w:p>
       <w:r>
-        <w:t xml:space="preserve">Beendet den </w:t>
-      </w:r>
-      <w:proofErr w:type="spellStart"/>
-      <w:r>
-        <w:t>VDFEditor</w:t>
-      </w:r>
-      <w:proofErr w:type="spellEnd"/>
-      <w:r>
-        <w:t>.</w:t>
+        <w:t>Beendet den VDFEditor.</w:t>
       </w:r>
     </w:p>
     <w:p>
@@ -1005,6 +942,9 @@
       <w:r>
         <w:t>Bearbeiten</w:t>
       </w:r>
+      <w:r>
+        <w:t xml:space="preserve"> Menü</w:t>
+      </w:r>
     </w:p>
     <w:p>
       <w:r>
@@ -1108,15 +1048,7 @@
         <w:t xml:space="preserve">Öffnet den Dateiauswahldialog zum Öffnen einer neuen Ansage. </w:t>
       </w:r>
       <w:r>
-        <w:t xml:space="preserve">Es werden die Audioformate WAV, MP3 und OGG unterstützt. Alternativ können eine oder mehrere Audiodateien per </w:t>
-      </w:r>
-      <w:proofErr w:type="spellStart"/>
-      <w:r>
-        <w:t>Drag&amp;Drop</w:t>
-      </w:r>
-      <w:proofErr w:type="spellEnd"/>
-      <w:r>
-        <w:t xml:space="preserve"> in die Liste der Ansagen gezogen werden. Die neuen Ansagen werden an der gewählten Stelle eingefügt.</w:t>
+        <w:t>Es werden die Audioformate WAV, MP3 und OGG unterstützt. Alternativ können eine oder mehrere Audiodateien per Drag&amp;Drop in die Liste der Ansagen gezogen werden. Die neuen Ansagen werden an der gewählten Stelle eingefügt.</w:t>
       </w:r>
     </w:p>
     <w:p>
@@ -1177,15 +1109,7 @@
         <w:t>a</w:t>
       </w:r>
       <w:r>
-        <w:t xml:space="preserve">lternativ eine oder mehrere Audiodateien per </w:t>
-      </w:r>
-      <w:proofErr w:type="spellStart"/>
-      <w:r>
-        <w:t>Drag&amp;Drop</w:t>
-      </w:r>
-      <w:proofErr w:type="spellEnd"/>
-      <w:r>
-        <w:t xml:space="preserve"> in die Liste der Ansagen gezogen werden. Die neuen Ansagen </w:t>
+        <w:t xml:space="preserve">lternativ eine oder mehrere Audiodateien per Drag&amp;Drop in die Liste der Ansagen gezogen werden. Die neuen Ansagen </w:t>
       </w:r>
       <w:r>
         <w:t>ersetzen dabei die vorhandenen Ansagen.</w:t>
@@ -1217,38 +1141,12 @@
     </w:p>
     <w:p>
       <w:r>
-        <w:t xml:space="preserve">Der Export von Ansagen aus der VDF Datei zum Computer erfolgt ausschließlich per </w:t>
-      </w:r>
-      <w:proofErr w:type="spellStart"/>
-      <w:r>
-        <w:t>Drag&amp;Drop</w:t>
-      </w:r>
-      <w:proofErr w:type="spellEnd"/>
-      <w:r>
-        <w:t xml:space="preserve">. Nachdem ein oder mehrere Ansagen in der Liste ausgewählt wurde, können diese per </w:t>
-      </w:r>
-      <w:proofErr w:type="spellStart"/>
-      <w:r>
-        <w:t>Drag&amp;Drop</w:t>
-      </w:r>
-      <w:proofErr w:type="spellEnd"/>
-      <w:r>
-        <w:t xml:space="preserve"> auf den Desktop oder in den Explorer gezogen werden. Der Export erfolgt immer im WAV Format.</w:t>
-      </w:r>
-    </w:p>
-    <w:p>
-      <w:bookmarkStart w:id="0" w:name="_GoBack"/>
-      <w:bookmarkEnd w:id="0"/>
-      <w:r>
-        <w:t xml:space="preserve">Es ist außerdem möglich den </w:t>
-      </w:r>
-      <w:proofErr w:type="spellStart"/>
-      <w:r>
-        <w:t>VDFEditor</w:t>
-      </w:r>
-      <w:proofErr w:type="spellEnd"/>
-      <w:r>
-        <w:t xml:space="preserve"> zweimal zu starten und so Ansagen zwischen zwei VDF Dateien auszutauschen.</w:t>
+        <w:t>Der Export von Ansagen aus der VDF Datei zum Computer erfolgt ausschließlich per Drag&amp;Drop. Nachdem ein oder mehrere Ansagen in der Liste ausgewählt wurde, können diese per Drag&amp;Drop auf den Desktop oder in den Explorer gezogen werden. Der Export erfolgt immer im WAV Format.</w:t>
+      </w:r>
+    </w:p>
+    <w:p>
+      <w:r>
+        <w:t>Es ist außerdem möglich den VDFEditor zweimal zu starten und so Ansagen zwischen zwei VDF Dateien auszutauschen.</w:t>
       </w:r>
     </w:p>
     <w:p>
@@ -1258,6 +1156,9 @@
       <w:r>
         <w:t>Sender</w:t>
       </w:r>
+      <w:r>
+        <w:t xml:space="preserve"> Menü</w:t>
+      </w:r>
     </w:p>
     <w:p>
       <w:r>
@@ -1274,15 +1175,7 @@
     </w:p>
     <w:p>
       <w:r>
-        <w:t xml:space="preserve">Die aktuell im Sender gespeicherten Benutzeransagen werden in den </w:t>
-      </w:r>
-      <w:proofErr w:type="spellStart"/>
-      <w:r>
-        <w:t>VDFEditor</w:t>
-      </w:r>
-      <w:proofErr w:type="spellEnd"/>
-      <w:r>
-        <w:t xml:space="preserve"> geladen und können dort verändert werden.</w:t>
+        <w:t>Die aktuell im Sender gespeicherten Benutzeransagen werden in den VDFEditor geladen und können dort verändert werden.</w:t>
       </w:r>
     </w:p>
     <w:p>
@@ -1402,15 +1295,28 @@
         <w:t>System</w:t>
       </w:r>
       <w:r>
-        <w:t xml:space="preserve">ansagen werden in den </w:t>
+        <w:t>ansagen werden in den VDFEditor geladen und könne dort verändert werden.</w:t>
+      </w:r>
+    </w:p>
+    <w:p>
+      <w:pPr>
+        <w:pStyle w:val="berschrift3"/>
+      </w:pPr>
+      <w:r>
+        <w:t xml:space="preserve">Auf Sender wiedergeben (Strg + </w:t>
       </w:r>
       <w:proofErr w:type="spellStart"/>
       <w:r>
-        <w:t>VDFEditor</w:t>
+        <w:t>Umsch</w:t>
       </w:r>
       <w:proofErr w:type="spellEnd"/>
       <w:r>
-        <w:t xml:space="preserve"> geladen und könne dort verändert werden.</w:t>
+        <w:t xml:space="preserve"> + P)</w:t>
+      </w:r>
+    </w:p>
+    <w:p>
+      <w:r>
+        <w:t>Die aktuell gewählte Ansage wird über den Lautsprecher bzw. die Kopfhörerbuchse des Senders wiedergegeben.</w:t>
       </w:r>
     </w:p>
     <w:p>
@@ -1418,20 +1324,44 @@
         <w:pStyle w:val="berschrift3"/>
       </w:pPr>
       <w:r>
-        <w:t xml:space="preserve">Auf Sender wiedergeben (Strg + </w:t>
+        <w:t>Ansagen zum Sender übertragen</w:t>
+      </w:r>
+    </w:p>
+    <w:p>
+      <w:r>
+        <w:t>Alle Ansagen im VDFEditor werden zum Sender übertragen. Vorher wird geprüft, ob der Sendertyp und die VDF Version mit denen des Senders übereinstimmt. Gegebenenfalls muss der Sendertyp und die VDF Version am unteren Rand des Fensters vorher angepasst werden.</w:t>
+      </w:r>
+    </w:p>
+    <w:p>
+      <w:pPr>
+        <w:pStyle w:val="berschrift2"/>
+      </w:pPr>
+      <w:r>
+        <w:t>Hilfe</w:t>
+      </w:r>
+      <w:r>
+        <w:t xml:space="preserve"> Menü</w:t>
+      </w:r>
+    </w:p>
+    <w:p>
+      <w:pPr>
+        <w:pStyle w:val="berschrift3"/>
+      </w:pPr>
+      <w:r>
+        <w:t>Über</w:t>
+      </w:r>
+    </w:p>
+    <w:p>
+      <w:r>
+        <w:t xml:space="preserve">Zeigt eine kurze Beschreibung des </w:t>
       </w:r>
       <w:proofErr w:type="spellStart"/>
       <w:r>
-        <w:t>Umsch</w:t>
+        <w:t>VDFEditors</w:t>
       </w:r>
       <w:proofErr w:type="spellEnd"/>
       <w:r>
-        <w:t xml:space="preserve"> + P)</w:t>
-      </w:r>
-    </w:p>
-    <w:p>
-      <w:r>
-        <w:t>Die aktuell gewählte Ansage wird über den Lautsprecher bzw. die Kopfhörerbuchse des Senders wiedergegeben.</w:t>
+        <w:t xml:space="preserve"> an.</w:t>
       </w:r>
     </w:p>
     <w:p>
@@ -1439,20 +1369,206 @@
         <w:pStyle w:val="berschrift3"/>
       </w:pPr>
       <w:r>
-        <w:t>Ansagen zum Sender übertragen</w:t>
-      </w:r>
-    </w:p>
-    <w:p>
-      <w:r>
-        <w:t xml:space="preserve">Alle Ansagen im </w:t>
+        <w:t>Bedienungsanleitung</w:t>
+      </w:r>
+    </w:p>
+    <w:p>
+      <w:r>
+        <w:t>Zeige diese Bedienungsanleitung an.</w:t>
+      </w:r>
+    </w:p>
+    <w:p>
+      <w:pPr>
+        <w:pStyle w:val="berschrift2"/>
+      </w:pPr>
+      <w:r>
+        <w:t>Kombinationsfelder am unteren Bildschirmrand</w:t>
+      </w:r>
+    </w:p>
+    <w:p>
+      <w:pPr>
+        <w:pStyle w:val="berschrift3"/>
+      </w:pPr>
+      <w:r>
+        <w:t>VDF Version</w:t>
+      </w:r>
+    </w:p>
+    <w:p>
+      <w:r>
+        <w:t>Für die Sender mc-16, mc-20, mc-32, mx-12, mx-16 und mx-20 kann hier zwischen den Versionen Voice 2 mit 253 Ansagen und Voice 3 mit 284 Ansagen umgeschaltet werden.</w:t>
+      </w:r>
+      <w:r>
+        <w:t xml:space="preserve"> Benutzeransagen stehen nur bei Voice 3 zur Verfügung.</w:t>
+      </w:r>
+    </w:p>
+    <w:p>
+      <w:r>
+        <w:t>Für die Sender mz-12, mz-18 und mz-24 kann nur Voice 2 ausgewählt werden.</w:t>
+      </w:r>
+    </w:p>
+    <w:p>
+      <w:r>
+        <w:t>Für die Sender mz-12PRO und mz-24Pro kann nur Voice 3 mit 284 Ansagen ausgewählt werden.</w:t>
+      </w:r>
+    </w:p>
+    <w:p>
+      <w:r>
+        <w:t>Für die Sender mc-26 und mc-28 kann nur Voice 3 mit 432 Ansagen ausgewählt werden.</w:t>
+      </w:r>
+    </w:p>
+    <w:p>
+      <w:pPr>
+        <w:pStyle w:val="berschrift3"/>
+      </w:pPr>
+      <w:r>
+        <w:t>Land</w:t>
+      </w:r>
+    </w:p>
+    <w:p>
+      <w:r>
+        <w:t xml:space="preserve">Hiermit kann die Länderkennung ausgewählt werden. Die Länderkennung ist unabhängig von der Sprache der Ansagen und dient zur Steuerung länderspezifischer Besonderheiten (z.B. Ansage in </w:t>
+      </w:r>
+      <w:r>
+        <w:t>Fuß</w:t>
+      </w:r>
+      <w:r>
+        <w:t xml:space="preserve"> statt Meter).</w:t>
+      </w:r>
+    </w:p>
+    <w:p>
+      <w:pPr>
+        <w:pStyle w:val="berschrift3"/>
+      </w:pPr>
+      <w:r>
+        <w:t>Sendertyp</w:t>
+      </w:r>
+    </w:p>
+    <w:p>
+      <w:r>
+        <w:t>Hiermit wird der Sendertyp eingestellt. Gegebenenfalls wird dabe</w:t>
+      </w:r>
+      <w:r>
+        <w:t xml:space="preserve">i auch die VDF Version geändert. Falls durch die Änderung der VDF Version weniger Ansagen zur Verfügung stehen, werden überzählige Ansagen nach einer Warnmeldung gelöscht. </w:t>
+      </w:r>
+      <w:r>
+        <w:t>Umgekehrt werden fehlende Ansagen durch leere Platzhalter aufgefüllt.</w:t>
+      </w:r>
+    </w:p>
+    <w:p>
+      <w:pPr>
+        <w:pStyle w:val="berschrift1"/>
+      </w:pPr>
+      <w:r>
+        <w:t>Hinweise zur Bearbeitung von Systemansagen</w:t>
+      </w:r>
+    </w:p>
+    <w:p>
+      <w:r>
+        <w:t xml:space="preserve">Korrekte Systemansagen sind für den zuverlässigen Betrieb des Senders entscheidend. Der Sender erwartet die Ansagen an festgelegten Stellen in der Liste. Nehmen Sie daher Änderungen an den Systemansagen nur mit größter Sorgfalt vor. Andernfalls könnte dies fehlerhafte Ansagen zur Folge haben. Benutzen Sie vorzugsweise die Benutzeransagen, um eigene </w:t>
+      </w:r>
+      <w:r>
+        <w:t>Sprachausgaben zu erstellen.</w:t>
+      </w:r>
+    </w:p>
+    <w:p>
+      <w:r>
+        <w:t>Um Fehler bei den Systemansagen auf ein Minimum zu reduzieren, sind einige Funktionen für Systemansagen eingeschränkt:</w:t>
+      </w:r>
+    </w:p>
+    <w:p>
+      <w:pPr>
+        <w:pStyle w:val="Listenabsatz"/>
+        <w:numPr>
+          <w:ilvl w:val="0"/>
+          <w:numId w:val="4"/>
+        </w:numPr>
+      </w:pPr>
+      <w:r>
+        <w:lastRenderedPageBreak/>
+        <w:t>Die Anzahl der Systemansagen ist fest vorgegeben. Je nach Sendertyp und VDF Version ist die Anzahl der Ansagen in der Liste konstant.</w:t>
+      </w:r>
+    </w:p>
+    <w:p>
+      <w:pPr>
+        <w:pStyle w:val="Listenabsatz"/>
+        <w:numPr>
+          <w:ilvl w:val="0"/>
+          <w:numId w:val="4"/>
+        </w:numPr>
+      </w:pPr>
+      <w:r>
+        <w:t>Die Reihenfolge der Systemansagen lässt sich nicht ändern. Es können jedoch einzelne Ansagen durch neue ersetzt werden.</w:t>
+      </w:r>
+    </w:p>
+    <w:p>
+      <w:pPr>
+        <w:pStyle w:val="Listenabsatz"/>
+        <w:numPr>
+          <w:ilvl w:val="0"/>
+          <w:numId w:val="4"/>
+        </w:numPr>
+      </w:pPr>
+      <w:r>
+        <w:t>Die Namen der Ansagen beginnen immer mit einer Nummer.</w:t>
+      </w:r>
+    </w:p>
+    <w:p>
+      <w:pPr>
+        <w:pStyle w:val="Listenabsatz"/>
+        <w:numPr>
+          <w:ilvl w:val="0"/>
+          <w:numId w:val="4"/>
+        </w:numPr>
+      </w:pPr>
+      <w:r>
+        <w:t>Systemansagen lassen sich nicht in Benutzeransagen umwandeln. Auch der umgekehrte Weg ist nicht möglich.</w:t>
+      </w:r>
+    </w:p>
+    <w:p>
+      <w:pPr>
+        <w:pStyle w:val="Listenabsatz"/>
+        <w:numPr>
+          <w:ilvl w:val="0"/>
+          <w:numId w:val="4"/>
+        </w:numPr>
+      </w:pPr>
+      <w:r>
+        <w:t>Beim Speichern von Systemansagen erscheint eine Warnmeldung.</w:t>
+      </w:r>
+    </w:p>
+    <w:p>
+      <w:pPr>
+        <w:pStyle w:val="berschrift1"/>
+      </w:pPr>
+      <w:r>
+        <w:t>Hinweise zur Benutzung von Drag&amp;Drop</w:t>
+      </w:r>
+    </w:p>
+    <w:p>
+      <w:r>
+        <w:t xml:space="preserve">Ein wesentlicher Vorteil des </w:t>
       </w:r>
       <w:proofErr w:type="spellStart"/>
       <w:r>
-        <w:t>VDFEditor</w:t>
+        <w:t>VDFEditors</w:t>
       </w:r>
       <w:proofErr w:type="spellEnd"/>
       <w:r>
-        <w:t xml:space="preserve"> werden zum Sender übertragen. Vorher wird geprüft, ob der Sendertyp und die VDF Version mit denen des Senders übereinstimmt. Gegebenenfalls muss der Sendertyp und die VDF Version am unteren Rand des Fensters vorher angepasst werden.</w:t>
+        <w:t xml:space="preserve"> gegenüber </w:t>
+      </w:r>
+      <w:proofErr w:type="gramStart"/>
+      <w:r>
+        <w:t>dem Firmware</w:t>
+      </w:r>
+      <w:proofErr w:type="gramEnd"/>
+      <w:r>
+        <w:t xml:space="preserve"> Upgrade Studio ist die Möglichkeit Ansagen per Drag&amp;Drop zu bearbeiten</w:t>
+      </w:r>
+      <w:r>
+        <w:t xml:space="preserve"> und organisieren</w:t>
+      </w:r>
+      <w:r>
+        <w:t>. Damit lassen sich verschiedene Arbeitsschritte sehr einfach durchführen.</w:t>
       </w:r>
     </w:p>
     <w:p>
@@ -1460,20 +1576,31 @@
         <w:pStyle w:val="berschrift2"/>
       </w:pPr>
       <w:r>
-        <w:t>Hilfe</w:t>
-      </w:r>
-    </w:p>
-    <w:p>
-      <w:pPr>
-        <w:pStyle w:val="berschrift3"/>
-      </w:pPr>
-      <w:r>
-        <w:t>Über</w:t>
-      </w:r>
-    </w:p>
-    <w:p>
-      <w:r>
-        <w:t xml:space="preserve">Zeigt eine kurze Beschreibung des </w:t>
+        <w:t>Umsortieren</w:t>
+      </w:r>
+    </w:p>
+    <w:p>
+      <w:r>
+        <w:t>Bei den Benutzeransagen lassen sich die einzelnen Ansagen einfach mit der Maus umsortieren. Dazu wird eine Ansage mit der linken Maustaste angeklickt und bei gedrückter Taste auf eine andere Ansage in der Liste verschoben. Beim Loslassen der Maustaste wird die Ansage an entsprechender Stelle eingefügt.</w:t>
+      </w:r>
+      <w:r>
+        <w:t xml:space="preserve"> Dies funktioniert auch mit mehreren Ansagen auf einmal.</w:t>
+      </w:r>
+    </w:p>
+    <w:p>
+      <w:pPr>
+        <w:pStyle w:val="berschrift2"/>
+      </w:pPr>
+      <w:r>
+        <w:t>Öffnen von VDF Dateien</w:t>
+      </w:r>
+    </w:p>
+    <w:p>
+      <w:r>
+        <w:t>Eine VDF Datei lässt</w:t>
+      </w:r>
+      <w:r>
+        <w:t xml:space="preserve"> sich einfach in das Fenster des </w:t>
       </w:r>
       <w:proofErr w:type="spellStart"/>
       <w:r>
@@ -1481,7 +1608,16 @@
       </w:r>
       <w:proofErr w:type="spellEnd"/>
       <w:r>
-        <w:t xml:space="preserve"> an.</w:t>
+        <w:t xml:space="preserve"> ziehen</w:t>
+      </w:r>
+      <w:r>
+        <w:t xml:space="preserve">. Die VDF Datei wird dabei </w:t>
+      </w:r>
+      <w:r>
+        <w:t>geöffnet un</w:t>
+      </w:r>
+      <w:r>
+        <w:t>d ersetzt die vorhandene Liste. Dies entspricht der „VDF Öffnen“ Funktion aus dem Menü.</w:t>
       </w:r>
     </w:p>
     <w:p>
@@ -1489,72 +1625,112 @@
         <w:pStyle w:val="berschrift2"/>
       </w:pPr>
       <w:r>
-        <w:t>Kombinationsfelder am unteren Bildschirmrand</w:t>
-      </w:r>
-    </w:p>
-    <w:p>
-      <w:pPr>
-        <w:pStyle w:val="berschrift3"/>
-      </w:pPr>
-      <w:r>
-        <w:t>VDF Version</w:t>
-      </w:r>
-    </w:p>
-    <w:p>
-      <w:r>
-        <w:t>Für die Sender mc-16, mc-20, mc-32, mx-12, mx-16 und mx-20 kann hier zwischen den Versionen Voice 2 mit 253 Ansagen und Voice 3 mit 284 Ansagen umgeschaltet werden.</w:t>
-      </w:r>
-      <w:r>
-        <w:t xml:space="preserve"> Benutzeransagen stehen nur bei Voice 3 zur Verfügung.</w:t>
-      </w:r>
-    </w:p>
-    <w:p>
-      <w:r>
-        <w:t>Für die Sender mz-12, mz-18 und mz-24 kann nur Voice 2 ausgewählt werden.</w:t>
-      </w:r>
-    </w:p>
-    <w:p>
-      <w:r>
-        <w:t>Für die Sender mz-12PRO und mz-24Pro kann nur Voice 3 mit 284 Ansagen ausgewählt werden.</w:t>
-      </w:r>
-    </w:p>
-    <w:p>
-      <w:r>
-        <w:t>Für die Sender mc-26 und mc-28 kann nur Voice 3 mit 432 Ansagen ausgewählt werden.</w:t>
-      </w:r>
-    </w:p>
-    <w:p>
-      <w:pPr>
-        <w:pStyle w:val="berschrift3"/>
-      </w:pPr>
-      <w:r>
-        <w:t>Land</w:t>
-      </w:r>
-    </w:p>
-    <w:p>
-      <w:r>
-        <w:t xml:space="preserve">Hiermit kann die Länderkennung ausgewählt werden. Die Länderkennung ist unabhängig von der Sprache der Ansagen und dient zur Steuerung länderspezifischer Besonderheiten (z.B. Ansage in </w:t>
+        <w:t>Importieren</w:t>
+      </w:r>
+      <w:r>
+        <w:t xml:space="preserve"> von Audiodateien</w:t>
+      </w:r>
+    </w:p>
+    <w:p>
+      <w:r>
+        <w:t xml:space="preserve">Ein oder mehrere </w:t>
+      </w:r>
+      <w:r>
+        <w:t xml:space="preserve">Audiodateien lassen sich einfach in das Fenster des </w:t>
       </w:r>
       <w:proofErr w:type="spellStart"/>
       <w:r>
-        <w:t>Fuss</w:t>
+        <w:t>VDFEditors</w:t>
       </w:r>
       <w:proofErr w:type="spellEnd"/>
       <w:r>
-        <w:t xml:space="preserve"> statt Meter).</w:t>
-      </w:r>
-    </w:p>
-    <w:p>
-      <w:pPr>
-        <w:pStyle w:val="berschrift3"/>
-      </w:pPr>
-      <w:r>
-        <w:t>Sendertyp</w:t>
-      </w:r>
-    </w:p>
-    <w:p>
-      <w:r>
-        <w:t>Hiermit wird der Sendertyp eingestellt. Gegebenenfalls wird dabei auch die VDF Version geändert.</w:t>
+        <w:t xml:space="preserve"> ziehen. </w:t>
+      </w:r>
+      <w:r>
+        <w:t>Diese</w:t>
+      </w:r>
+      <w:r>
+        <w:t xml:space="preserve"> werden bei Benutzeransagen an der ausgewählten Stelle eingefügt. Bei Systemansagen ersetzt</w:t>
+      </w:r>
+      <w:r>
+        <w:t>en</w:t>
+      </w:r>
+      <w:r>
+        <w:t xml:space="preserve"> die Audiodatei</w:t>
+      </w:r>
+      <w:r>
+        <w:t>en</w:t>
+      </w:r>
+      <w:r>
+        <w:t xml:space="preserve"> die Ansage</w:t>
+      </w:r>
+      <w:r>
+        <w:t>n</w:t>
+      </w:r>
+      <w:r>
+        <w:t xml:space="preserve"> in der Liste.</w:t>
+      </w:r>
+    </w:p>
+    <w:p>
+      <w:r>
+        <w:t>Die Audiodateien werden beim Import in das interne Format des Senders konvertiert. Dabei wird eine verlustbehaftete Komprimierung verwendet, so dass es bei mehrfacher Komprimierung zu einem Qualitätsverlust kommt. Bewahren Sie daher die Originaldateien für die spätere Widerverwendung auf.</w:t>
+      </w:r>
+    </w:p>
+    <w:p>
+      <w:r>
+        <w:t>Es ist auch möglich mehrere Audiodateien auf einmal zu importieren. Dazu markieren Sie im Windows Explorer oder dem Dateimanager alle Audiodateien. Nun ziehen Sie alle Audiodateien in das VDFEditor Fenster. Alle Dateien werden nun an der gewählten Stelle eingefügt.</w:t>
+      </w:r>
+      <w:r>
+        <w:t xml:space="preserve"> Bei Systemansagen werden statt</w:t>
+      </w:r>
+      <w:r>
+        <w:t>dessen die vorhandenen Ansagen ersetzt.</w:t>
+      </w:r>
+      <w:r>
+        <w:t xml:space="preserve"> Die Reihenfolge beim Einfügen bzw. Ersetzen wird durch die Reihenfolge der Audiodateien in der Zwischenablage bestimmt. Es ist daher wichtig beim Importieren mehrerer Dateien immer die oberste Datei per Drag&amp;Drop in das Fenst</w:t>
+      </w:r>
+      <w:bookmarkStart w:id="0" w:name="_GoBack"/>
+      <w:bookmarkEnd w:id="0"/>
+      <w:r>
+        <w:t xml:space="preserve">er des </w:t>
+      </w:r>
+      <w:proofErr w:type="spellStart"/>
+      <w:r>
+        <w:t>VDFEditors</w:t>
+      </w:r>
+      <w:proofErr w:type="spellEnd"/>
+      <w:r>
+        <w:t xml:space="preserve"> zu ziehen. So bleibt die Reihenfolge der Ansagen erhalten.</w:t>
+      </w:r>
+    </w:p>
+    <w:p>
+      <w:pPr>
+        <w:pStyle w:val="berschrift2"/>
+      </w:pPr>
+      <w:r>
+        <w:t>Exportieren</w:t>
+      </w:r>
+    </w:p>
+    <w:p>
+      <w:r>
+        <w:t>Ansagen können per Drag&amp;Drop exportiert werden. Dazu werden im VDFEditor eine oder mehrere Ansagen markiert und auf den Desktop oder den Dateimanager gezogen. Die Ansagen werden dabei in das WAV Format konvertiert.</w:t>
+      </w:r>
+      <w:r>
+        <w:t xml:space="preserve"> Durch die verlustbehaftete Kompression im Sender hat die exportierte WAV Datei eine geringere Audioqualität als das zuvor importiere Original.</w:t>
+      </w:r>
+    </w:p>
+    <w:p>
+      <w:pPr>
+        <w:pStyle w:val="berschrift2"/>
+      </w:pPr>
+      <w:r>
+        <w:lastRenderedPageBreak/>
+        <w:t>Übertragung von Ansagen zwischen zwei VDF Dateien</w:t>
+      </w:r>
+    </w:p>
+    <w:p>
+      <w:r>
+        <w:t>Um Ansagen zwischen zwei VDF Dateien auszutauschen kann der VDFEditor zweimal gestartet werden. In den beiden Fenstern wird dann jeweils eine andere VDF Datei geladen. Ansagen können nun von einem VDFEditor in den anderen gezogen werden ohne Umweg über den Desktop. Bei der direkten Übertragung zwischen VDFEditor Fenstern werden die Ansagen nicht erneut komprimiert so dass es hierbei zu keinen Qualitätsverlusten kommt.</w:t>
       </w:r>
     </w:p>
     <w:sectPr>
@@ -1683,6 +1859,119 @@
     </w:lvl>
   </w:abstractNum>
   <w:abstractNum w:abstractNumId="1" w15:restartNumberingAfterBreak="0">
+    <w:nsid w:val="189B2FDA"/>
+    <w:multiLevelType w:val="hybridMultilevel"/>
+    <w:tmpl w:val="FD9C1054"/>
+    <w:lvl w:ilvl="0" w:tplc="04070001">
+      <w:start w:val="1"/>
+      <w:numFmt w:val="bullet"/>
+      <w:lvlText w:val=""/>
+      <w:lvlJc w:val="left"/>
+      <w:pPr>
+        <w:ind w:left="720" w:hanging="360"/>
+      </w:pPr>
+      <w:rPr>
+        <w:rFonts w:ascii="Symbol" w:hAnsi="Symbol" w:hint="default"/>
+      </w:rPr>
+    </w:lvl>
+    <w:lvl w:ilvl="1" w:tplc="04070003" w:tentative="1">
+      <w:start w:val="1"/>
+      <w:numFmt w:val="bullet"/>
+      <w:lvlText w:val="o"/>
+      <w:lvlJc w:val="left"/>
+      <w:pPr>
+        <w:ind w:left="1440" w:hanging="360"/>
+      </w:pPr>
+      <w:rPr>
+        <w:rFonts w:ascii="Courier New" w:hAnsi="Courier New" w:cs="Courier New" w:hint="default"/>
+      </w:rPr>
+    </w:lvl>
+    <w:lvl w:ilvl="2" w:tplc="04070005" w:tentative="1">
+      <w:start w:val="1"/>
+      <w:numFmt w:val="bullet"/>
+      <w:lvlText w:val=""/>
+      <w:lvlJc w:val="left"/>
+      <w:pPr>
+        <w:ind w:left="2160" w:hanging="360"/>
+      </w:pPr>
+      <w:rPr>
+        <w:rFonts w:ascii="Wingdings" w:hAnsi="Wingdings" w:hint="default"/>
+      </w:rPr>
+    </w:lvl>
+    <w:lvl w:ilvl="3" w:tplc="04070001" w:tentative="1">
+      <w:start w:val="1"/>
+      <w:numFmt w:val="bullet"/>
+      <w:lvlText w:val=""/>
+      <w:lvlJc w:val="left"/>
+      <w:pPr>
+        <w:ind w:left="2880" w:hanging="360"/>
+      </w:pPr>
+      <w:rPr>
+        <w:rFonts w:ascii="Symbol" w:hAnsi="Symbol" w:hint="default"/>
+      </w:rPr>
+    </w:lvl>
+    <w:lvl w:ilvl="4" w:tplc="04070003" w:tentative="1">
+      <w:start w:val="1"/>
+      <w:numFmt w:val="bullet"/>
+      <w:lvlText w:val="o"/>
+      <w:lvlJc w:val="left"/>
+      <w:pPr>
+        <w:ind w:left="3600" w:hanging="360"/>
+      </w:pPr>
+      <w:rPr>
+        <w:rFonts w:ascii="Courier New" w:hAnsi="Courier New" w:cs="Courier New" w:hint="default"/>
+      </w:rPr>
+    </w:lvl>
+    <w:lvl w:ilvl="5" w:tplc="04070005" w:tentative="1">
+      <w:start w:val="1"/>
+      <w:numFmt w:val="bullet"/>
+      <w:lvlText w:val=""/>
+      <w:lvlJc w:val="left"/>
+      <w:pPr>
+        <w:ind w:left="4320" w:hanging="360"/>
+      </w:pPr>
+      <w:rPr>
+        <w:rFonts w:ascii="Wingdings" w:hAnsi="Wingdings" w:hint="default"/>
+      </w:rPr>
+    </w:lvl>
+    <w:lvl w:ilvl="6" w:tplc="04070001" w:tentative="1">
+      <w:start w:val="1"/>
+      <w:numFmt w:val="bullet"/>
+      <w:lvlText w:val=""/>
+      <w:lvlJc w:val="left"/>
+      <w:pPr>
+        <w:ind w:left="5040" w:hanging="360"/>
+      </w:pPr>
+      <w:rPr>
+        <w:rFonts w:ascii="Symbol" w:hAnsi="Symbol" w:hint="default"/>
+      </w:rPr>
+    </w:lvl>
+    <w:lvl w:ilvl="7" w:tplc="04070003" w:tentative="1">
+      <w:start w:val="1"/>
+      <w:numFmt w:val="bullet"/>
+      <w:lvlText w:val="o"/>
+      <w:lvlJc w:val="left"/>
+      <w:pPr>
+        <w:ind w:left="5760" w:hanging="360"/>
+      </w:pPr>
+      <w:rPr>
+        <w:rFonts w:ascii="Courier New" w:hAnsi="Courier New" w:cs="Courier New" w:hint="default"/>
+      </w:rPr>
+    </w:lvl>
+    <w:lvl w:ilvl="8" w:tplc="04070005" w:tentative="1">
+      <w:start w:val="1"/>
+      <w:numFmt w:val="bullet"/>
+      <w:lvlText w:val=""/>
+      <w:lvlJc w:val="left"/>
+      <w:pPr>
+        <w:ind w:left="6480" w:hanging="360"/>
+      </w:pPr>
+      <w:rPr>
+        <w:rFonts w:ascii="Wingdings" w:hAnsi="Wingdings" w:hint="default"/>
+      </w:rPr>
+    </w:lvl>
+  </w:abstractNum>
+  <w:abstractNum w:abstractNumId="2" w15:restartNumberingAfterBreak="0">
     <w:nsid w:val="2F00541D"/>
     <w:multiLevelType w:val="hybridMultilevel"/>
     <w:tmpl w:val="46BE76D8"/>
@@ -1795,7 +2084,120 @@
       </w:rPr>
     </w:lvl>
   </w:abstractNum>
-  <w:abstractNum w:abstractNumId="2" w15:restartNumberingAfterBreak="0">
+  <w:abstractNum w:abstractNumId="3" w15:restartNumberingAfterBreak="0">
+    <w:nsid w:val="30667344"/>
+    <w:multiLevelType w:val="hybridMultilevel"/>
+    <w:tmpl w:val="A42CB84C"/>
+    <w:lvl w:ilvl="0" w:tplc="04070001">
+      <w:start w:val="1"/>
+      <w:numFmt w:val="bullet"/>
+      <w:lvlText w:val=""/>
+      <w:lvlJc w:val="left"/>
+      <w:pPr>
+        <w:ind w:left="720" w:hanging="360"/>
+      </w:pPr>
+      <w:rPr>
+        <w:rFonts w:ascii="Symbol" w:hAnsi="Symbol" w:hint="default"/>
+      </w:rPr>
+    </w:lvl>
+    <w:lvl w:ilvl="1" w:tplc="04070003" w:tentative="1">
+      <w:start w:val="1"/>
+      <w:numFmt w:val="bullet"/>
+      <w:lvlText w:val="o"/>
+      <w:lvlJc w:val="left"/>
+      <w:pPr>
+        <w:ind w:left="1440" w:hanging="360"/>
+      </w:pPr>
+      <w:rPr>
+        <w:rFonts w:ascii="Courier New" w:hAnsi="Courier New" w:cs="Courier New" w:hint="default"/>
+      </w:rPr>
+    </w:lvl>
+    <w:lvl w:ilvl="2" w:tplc="04070005" w:tentative="1">
+      <w:start w:val="1"/>
+      <w:numFmt w:val="bullet"/>
+      <w:lvlText w:val=""/>
+      <w:lvlJc w:val="left"/>
+      <w:pPr>
+        <w:ind w:left="2160" w:hanging="360"/>
+      </w:pPr>
+      <w:rPr>
+        <w:rFonts w:ascii="Wingdings" w:hAnsi="Wingdings" w:hint="default"/>
+      </w:rPr>
+    </w:lvl>
+    <w:lvl w:ilvl="3" w:tplc="04070001" w:tentative="1">
+      <w:start w:val="1"/>
+      <w:numFmt w:val="bullet"/>
+      <w:lvlText w:val=""/>
+      <w:lvlJc w:val="left"/>
+      <w:pPr>
+        <w:ind w:left="2880" w:hanging="360"/>
+      </w:pPr>
+      <w:rPr>
+        <w:rFonts w:ascii="Symbol" w:hAnsi="Symbol" w:hint="default"/>
+      </w:rPr>
+    </w:lvl>
+    <w:lvl w:ilvl="4" w:tplc="04070003" w:tentative="1">
+      <w:start w:val="1"/>
+      <w:numFmt w:val="bullet"/>
+      <w:lvlText w:val="o"/>
+      <w:lvlJc w:val="left"/>
+      <w:pPr>
+        <w:ind w:left="3600" w:hanging="360"/>
+      </w:pPr>
+      <w:rPr>
+        <w:rFonts w:ascii="Courier New" w:hAnsi="Courier New" w:cs="Courier New" w:hint="default"/>
+      </w:rPr>
+    </w:lvl>
+    <w:lvl w:ilvl="5" w:tplc="04070005" w:tentative="1">
+      <w:start w:val="1"/>
+      <w:numFmt w:val="bullet"/>
+      <w:lvlText w:val=""/>
+      <w:lvlJc w:val="left"/>
+      <w:pPr>
+        <w:ind w:left="4320" w:hanging="360"/>
+      </w:pPr>
+      <w:rPr>
+        <w:rFonts w:ascii="Wingdings" w:hAnsi="Wingdings" w:hint="default"/>
+      </w:rPr>
+    </w:lvl>
+    <w:lvl w:ilvl="6" w:tplc="04070001" w:tentative="1">
+      <w:start w:val="1"/>
+      <w:numFmt w:val="bullet"/>
+      <w:lvlText w:val=""/>
+      <w:lvlJc w:val="left"/>
+      <w:pPr>
+        <w:ind w:left="5040" w:hanging="360"/>
+      </w:pPr>
+      <w:rPr>
+        <w:rFonts w:ascii="Symbol" w:hAnsi="Symbol" w:hint="default"/>
+      </w:rPr>
+    </w:lvl>
+    <w:lvl w:ilvl="7" w:tplc="04070003" w:tentative="1">
+      <w:start w:val="1"/>
+      <w:numFmt w:val="bullet"/>
+      <w:lvlText w:val="o"/>
+      <w:lvlJc w:val="left"/>
+      <w:pPr>
+        <w:ind w:left="5760" w:hanging="360"/>
+      </w:pPr>
+      <w:rPr>
+        <w:rFonts w:ascii="Courier New" w:hAnsi="Courier New" w:cs="Courier New" w:hint="default"/>
+      </w:rPr>
+    </w:lvl>
+    <w:lvl w:ilvl="8" w:tplc="04070005" w:tentative="1">
+      <w:start w:val="1"/>
+      <w:numFmt w:val="bullet"/>
+      <w:lvlText w:val=""/>
+      <w:lvlJc w:val="left"/>
+      <w:pPr>
+        <w:ind w:left="6480" w:hanging="360"/>
+      </w:pPr>
+      <w:rPr>
+        <w:rFonts w:ascii="Wingdings" w:hAnsi="Wingdings" w:hint="default"/>
+      </w:rPr>
+    </w:lvl>
+  </w:abstractNum>
+  <w:abstractNum w:abstractNumId="4" w15:restartNumberingAfterBreak="0">
     <w:nsid w:val="43C51DCE"/>
     <w:multiLevelType w:val="hybridMultilevel"/>
     <w:tmpl w:val="5C0A6254"/>
@@ -1912,9 +2314,15 @@
     <w:abstractNumId w:val="0"/>
   </w:num>
   <w:num w:numId="2">
+    <w:abstractNumId w:val="4"/>
+  </w:num>
+  <w:num w:numId="3">
     <w:abstractNumId w:val="2"/>
   </w:num>
-  <w:num w:numId="3">
+  <w:num w:numId="4">
+    <w:abstractNumId w:val="3"/>
+  </w:num>
+  <w:num w:numId="5">
     <w:abstractNumId w:val="1"/>
   </w:num>
 </w:numbering>
@@ -2383,6 +2791,28 @@
       <w:szCs w:val="24"/>
     </w:rPr>
   </w:style>
+  <w:style w:type="paragraph" w:styleId="berschrift4">
+    <w:name w:val="heading 4"/>
+    <w:basedOn w:val="Standard"/>
+    <w:next w:val="Standard"/>
+    <w:link w:val="berschrift4Zchn"/>
+    <w:uiPriority w:val="9"/>
+    <w:unhideWhenUsed/>
+    <w:qFormat/>
+    <w:rsid w:val="00257A43"/>
+    <w:pPr>
+      <w:keepNext/>
+      <w:keepLines/>
+      <w:spacing w:before="40" w:after="0"/>
+      <w:outlineLvl w:val="3"/>
+    </w:pPr>
+    <w:rPr>
+      <w:rFonts w:asciiTheme="majorHAnsi" w:eastAsiaTheme="majorEastAsia" w:hAnsiTheme="majorHAnsi" w:cstheme="majorBidi"/>
+      <w:i/>
+      <w:iCs/>
+      <w:color w:val="2F5496" w:themeColor="accent1" w:themeShade="BF"/>
+    </w:rPr>
+  </w:style>
   <w:style w:type="character" w:default="1" w:styleId="Absatz-Standardschriftart">
     <w:name w:val="Default Paragraph Font"/>
     <w:uiPriority w:val="1"/>
@@ -2626,6 +3056,19 @@
       <w:color w:val="1F3763" w:themeColor="accent1" w:themeShade="7F"/>
       <w:sz w:val="24"/>
       <w:szCs w:val="24"/>
+    </w:rPr>
+  </w:style>
+  <w:style w:type="character" w:customStyle="1" w:styleId="berschrift4Zchn">
+    <w:name w:val="Überschrift 4 Zchn"/>
+    <w:basedOn w:val="Absatz-Standardschriftart"/>
+    <w:link w:val="berschrift4"/>
+    <w:uiPriority w:val="9"/>
+    <w:rsid w:val="00257A43"/>
+    <w:rPr>
+      <w:rFonts w:asciiTheme="majorHAnsi" w:eastAsiaTheme="majorEastAsia" w:hAnsiTheme="majorHAnsi" w:cstheme="majorBidi"/>
+      <w:i/>
+      <w:iCs/>
+      <w:color w:val="2F5496" w:themeColor="accent1" w:themeShade="BF"/>
     </w:rPr>
   </w:style>
 </w:styles>

</xml_diff>

<commit_message>
microcopter files for mc-28
</commit_message>
<xml_diff>
--- a/VDFEditor/VDFEditor.docx
+++ b/VDFEditor/VDFEditor.docx
@@ -17,15 +17,7 @@
         <w:jc w:val="center"/>
       </w:pPr>
       <w:r>
-        <w:t xml:space="preserve">für Graupner </w:t>
-      </w:r>
-      <w:proofErr w:type="spellStart"/>
-      <w:r>
-        <w:t>HoTT</w:t>
-      </w:r>
-      <w:proofErr w:type="spellEnd"/>
-      <w:r>
-        <w:t xml:space="preserve"> Sender</w:t>
+        <w:t>für Graupner HoTT Sender</w:t>
       </w:r>
     </w:p>
     <w:p/>
@@ -39,15 +31,7 @@
     </w:p>
     <w:p>
       <w:r>
-        <w:t xml:space="preserve">Der VDFEditor ist ein Programm zum Bearbeiten der Ansagedateien der Graupner </w:t>
-      </w:r>
-      <w:proofErr w:type="spellStart"/>
-      <w:r>
-        <w:t>HoTT</w:t>
-      </w:r>
-      <w:proofErr w:type="spellEnd"/>
-      <w:r>
-        <w:t xml:space="preserve"> Sender. Der VDFEditor bietet dabei mehr Funktionen und Komfort als die im Firmware Upgrade Studio enthaltene Funktion.</w:t>
+        <w:t>Der VDFEditor ist ein Programm zum Bearbeiten der Ansagedateien der Graupner HoTT Sender. Der VDFEditor bietet dabei mehr Funktionen und Komfort als die im Firmware Upgrade Studio enthaltene Funktion.</w:t>
       </w:r>
     </w:p>
     <w:p>
@@ -267,7 +251,13 @@
         <w:t>USA</w:t>
       </w:r>
       <w:r>
-        <w:t xml:space="preserve"> – Längenangaben und Geschwindigkeiten werden als imperiale Maße (Feet/Inch) angesagt.</w:t>
+        <w:t xml:space="preserve"> – Längenangaben und Geschwindigkeiten werden als imperiale Maße (</w:t>
+      </w:r>
+      <w:r>
+        <w:t>Fuß/Meilen</w:t>
+      </w:r>
+      <w:r>
+        <w:t>) angesagt.</w:t>
       </w:r>
     </w:p>
     <w:p>
@@ -600,15 +590,7 @@
     </w:p>
     <w:p>
       <w:r>
-        <w:t xml:space="preserve">Der VDFEditor benötigt keine Installation. Das Programm kann an beliebiger Stelle abgelegt und gestartet werden. Auf Computern mit Windows Betriebssystem genügt ein Doppelklick auf die Programmdatei. Für </w:t>
-      </w:r>
-      <w:proofErr w:type="spellStart"/>
-      <w:r>
-        <w:t>MaxOS</w:t>
-      </w:r>
-      <w:proofErr w:type="spellEnd"/>
-      <w:r>
-        <w:t xml:space="preserve"> und Linux sollte die Programmdatei von VDFEditor-x.x.x.x.exe nach VDFEditor-x.x.x.x.jar umbenannt werden, damit diese Betriebssysteme die Java Laufzeitumgebung automatisch starten.</w:t>
+        <w:t>Der VDFEditor benötigt keine Installation. Das Programm kann an beliebiger Stelle abgelegt und gestartet werden. Auf Computern mit Windows Betriebssystem genügt ein Doppelklick auf die Programmdatei. Für MaxOS und Linux sollte die Programmdatei von VDFEditor-x.x.x.x.exe nach VDFEditor-x.x.x.x.jar umbenannt werden, damit diese Betriebssysteme die Java Laufzeitumgebung automatisch starten.</w:t>
       </w:r>
     </w:p>
     <w:p>
@@ -754,15 +736,13 @@
     </w:p>
     <w:p>
       <w:r>
-        <w:t xml:space="preserve">Alle Funktionen sind über Menüs und die drei Kombinationsfelder am unteren Rand erreichbar. Zusätzlich können die meisten Menüpunkte über Tastenkombinationen aufgerufen werden. Die komfortabelste Methode ist jedoch die Verwendung von Drag&amp;Drop. Dabei werden Dateien einfach in das Fenster des </w:t>
-      </w:r>
-      <w:proofErr w:type="spellStart"/>
-      <w:r>
-        <w:t>VDFEditors</w:t>
-      </w:r>
-      <w:proofErr w:type="spellEnd"/>
-      <w:r>
-        <w:t xml:space="preserve"> gezogen oder Elemente im Fenster mit der Maus verschoben. Im Folgenden werden alle Menüpunkte erläutert und, wo verfügbar auf Möglichkeiten zum Drag&amp;Drop hingewiesen.</w:t>
+        <w:t>Alle Funktionen sind über Menüs und die drei Kombinationsfelder am unteren Rand erreichbar. Zusätzlich können die meisten Menüpunkte über Tastenkombinationen aufgerufen werden. Die komfortabelste Methode ist jedoch die Verwendung von Drag&amp;Drop. Dabei werden Dateien einfach in das Fenster des VDFEditors gezogen oder Elemente im Fenster mit der Maus verschoben. Im Folgenden werden alle Menüpunkte erläutert und, wo verfügbar</w:t>
+      </w:r>
+      <w:r>
+        <w:t>,</w:t>
+      </w:r>
+      <w:r>
+        <w:t xml:space="preserve"> auf Möglichkeiten zum Drag&amp;Drop hingewiesen.</w:t>
       </w:r>
     </w:p>
     <w:p>
@@ -852,26 +832,10 @@
         <w:t>*</w:t>
       </w:r>
       <w:r>
-        <w:t>.</w:t>
-      </w:r>
-      <w:proofErr w:type="spellStart"/>
-      <w:r>
-        <w:t>vdf</w:t>
-      </w:r>
-      <w:proofErr w:type="spellEnd"/>
-      <w:r>
-        <w:t xml:space="preserve"> ausgewählt werden. </w:t>
-      </w:r>
-      <w:r>
-        <w:t xml:space="preserve">Alternativ kann die VDF Datei per Drag&amp;Drop in das Fenster des </w:t>
-      </w:r>
-      <w:proofErr w:type="spellStart"/>
-      <w:r>
-        <w:t>VDFEditors</w:t>
-      </w:r>
-      <w:proofErr w:type="spellEnd"/>
-      <w:r>
-        <w:t xml:space="preserve"> gezogen werden. Das zuletzt verwendete Verzeichnis wird gespeichert und beim nächsten Mal wiederverwendet.</w:t>
+        <w:t xml:space="preserve">.vdf ausgewählt werden. </w:t>
+      </w:r>
+      <w:r>
+        <w:t>Alternativ kann die VDF Datei per Drag&amp;Drop in das Fenster des VDFEditors gezogen werden. Das zuletzt verwendete Verzeichnis wird gespeichert und beim nächsten Mal wiederverwendet.</w:t>
       </w:r>
     </w:p>
     <w:p>
@@ -885,7 +849,13 @@
     </w:p>
     <w:p>
       <w:r>
-        <w:t>In diesem Menü werde alle aktuell verfügbaren Systemansagen in unterschiedlichen Sprachen angeboten. Damit lassen sich die Systemansagen auf den Auslieferungszustand zurücksetzen.</w:t>
+        <w:t>In diesem Menü werde</w:t>
+      </w:r>
+      <w:r>
+        <w:t>n</w:t>
+      </w:r>
+      <w:r>
+        <w:t xml:space="preserve"> alle aktuell verfügbaren Systemansagen in unterschiedlichen Sprachen angeboten. Damit lassen sich die Systemansagen auf den Auslieferungszustand zurücksetzen.</w:t>
       </w:r>
     </w:p>
     <w:p>
@@ -906,15 +876,7 @@
         <w:pStyle w:val="berschrift3"/>
       </w:pPr>
       <w:r>
-        <w:t xml:space="preserve">VDF Speichern unter (Strg + </w:t>
-      </w:r>
-      <w:proofErr w:type="spellStart"/>
-      <w:r>
-        <w:t>Umsch</w:t>
-      </w:r>
-      <w:proofErr w:type="spellEnd"/>
-      <w:r>
-        <w:t xml:space="preserve"> + S)</w:t>
+        <w:t>VDF Speichern unter (Strg + Umsch + S)</w:t>
       </w:r>
     </w:p>
     <w:p>
@@ -1053,10 +1015,10 @@
     </w:p>
     <w:p>
       <w:r>
-        <w:t>Die Audiodaten werden in 16-bit PCM, mono mit einer Abtastrate von 11 kHz umgewandelt. Audiodateien mit höherer Qualität bringen als</w:t>
-      </w:r>
-      <w:r>
-        <w:t>o</w:t>
+        <w:t xml:space="preserve">Die Audiodaten werden in 16-bit PCM, mono mit einer Abtastrate von 11 kHz umgewandelt. Audiodateien mit höherer Qualität bringen </w:t>
+      </w:r>
+      <w:r>
+        <w:t>daher</w:t>
       </w:r>
       <w:r>
         <w:t xml:space="preserve"> keine Vorteile.</w:t>
@@ -1079,15 +1041,7 @@
       </w:pPr>
       <w:r>
         <w:lastRenderedPageBreak/>
-        <w:t>Ansage ersetzen (</w:t>
-      </w:r>
-      <w:proofErr w:type="spellStart"/>
-      <w:r>
-        <w:t>Umsch</w:t>
-      </w:r>
-      <w:proofErr w:type="spellEnd"/>
-      <w:r>
-        <w:t xml:space="preserve"> + Einfügen)</w:t>
+        <w:t>Ansage ersetzen (Umsch + Einfügen)</w:t>
       </w:r>
     </w:p>
     <w:p>
@@ -1295,7 +1249,13 @@
         <w:t>System</w:t>
       </w:r>
       <w:r>
-        <w:t>ansagen werden in den VDFEditor geladen und könne dort verändert werden.</w:t>
+        <w:t>ansagen werden in den VDFEditor geladen und könne</w:t>
+      </w:r>
+      <w:r>
+        <w:t>n</w:t>
+      </w:r>
+      <w:r>
+        <w:t xml:space="preserve"> dort verändert werden.</w:t>
       </w:r>
     </w:p>
     <w:p>
@@ -1303,15 +1263,7 @@
         <w:pStyle w:val="berschrift3"/>
       </w:pPr>
       <w:r>
-        <w:t xml:space="preserve">Auf Sender wiedergeben (Strg + </w:t>
-      </w:r>
-      <w:proofErr w:type="spellStart"/>
-      <w:r>
-        <w:t>Umsch</w:t>
-      </w:r>
-      <w:proofErr w:type="spellEnd"/>
-      <w:r>
-        <w:t xml:space="preserve"> + P)</w:t>
+        <w:t>Auf Sender wiedergeben (Strg + Umsch + P)</w:t>
       </w:r>
     </w:p>
     <w:p>
@@ -1329,7 +1281,13 @@
     </w:p>
     <w:p>
       <w:r>
-        <w:t>Alle Ansagen im VDFEditor werden zum Sender übertragen. Vorher wird geprüft, ob der Sendertyp und die VDF Version mit denen des Senders übereinstimmt. Gegebenenfalls muss der Sendertyp und die VDF Version am unteren Rand des Fensters vorher angepasst werden.</w:t>
+        <w:t>Alle Ansagen im VDFEditor werden zum Sender übertragen. Vorher wird geprüft, ob der Sendertyp und die VDF Version mit</w:t>
+      </w:r>
+      <w:r>
+        <w:t xml:space="preserve"> denen des Senders übereinstimmen</w:t>
+      </w:r>
+      <w:r>
+        <w:t>. Gegebenenfalls muss der Sendertyp und die VDF Version am unteren Rand des Fensters vorher angepasst werden.</w:t>
       </w:r>
     </w:p>
     <w:p>
@@ -1353,15 +1311,7 @@
     </w:p>
     <w:p>
       <w:r>
-        <w:t xml:space="preserve">Zeigt eine kurze Beschreibung des </w:t>
-      </w:r>
-      <w:proofErr w:type="spellStart"/>
-      <w:r>
-        <w:t>VDFEditors</w:t>
-      </w:r>
-      <w:proofErr w:type="spellEnd"/>
-      <w:r>
-        <w:t xml:space="preserve"> an.</w:t>
+        <w:t>Zeigt eine kurze Beschreibung des VDFEditors an.</w:t>
       </w:r>
     </w:p>
     <w:p>
@@ -1398,13 +1348,22 @@
         <w:t>Für die Sender mc-16, mc-20, mc-32, mx-12, mx-16 und mx-20 kann hier zwischen den Versionen Voice 2 mit 253 Ansagen und Voice 3 mit 284 Ansagen umgeschaltet werden.</w:t>
       </w:r>
       <w:r>
-        <w:t xml:space="preserve"> Benutzeransagen stehen nur bei Voice 3 zur Verfügung.</w:t>
+        <w:t xml:space="preserve"> </w:t>
+      </w:r>
+      <w:r>
+        <w:t xml:space="preserve">Für jede Version ist die passende Software auf dem Sender nötig. </w:t>
+      </w:r>
+      <w:r>
+        <w:t>Benutzeransagen stehen nur bei Voice 3 zur Verfügung.</w:t>
       </w:r>
     </w:p>
     <w:p>
       <w:r>
         <w:t>Für die Sender mz-12, mz-18 und mz-24 kann nur Voice 2 ausgewählt werden.</w:t>
       </w:r>
+      <w:r>
+        <w:t xml:space="preserve"> Benutzeransagen werden von diesen Sendern nicht unterstützt.</w:t>
+      </w:r>
     </w:p>
     <w:p>
       <w:r>
@@ -1432,7 +1391,19 @@
         <w:t>Fuß</w:t>
       </w:r>
       <w:r>
-        <w:t xml:space="preserve"> statt Meter).</w:t>
+        <w:t xml:space="preserve"> </w:t>
+      </w:r>
+      <w:r>
+        <w:t xml:space="preserve">und Meilen </w:t>
+      </w:r>
+      <w:r>
+        <w:t>statt Meter</w:t>
+      </w:r>
+      <w:r>
+        <w:t xml:space="preserve"> und Kilometer</w:t>
+      </w:r>
+      <w:r>
+        <w:t>).</w:t>
       </w:r>
     </w:p>
     <w:p>
@@ -1448,7 +1419,19 @@
         <w:t>Hiermit wird der Sendertyp eingestellt. Gegebenenfalls wird dabe</w:t>
       </w:r>
       <w:r>
-        <w:t xml:space="preserve">i auch die VDF Version geändert. Falls durch die Änderung der VDF Version weniger Ansagen zur Verfügung stehen, werden überzählige Ansagen nach einer Warnmeldung gelöscht. </w:t>
+        <w:t>i auch die VDF Version geändert</w:t>
+      </w:r>
+      <w:r>
+        <w:t>, falls der Sender die aktuell gewählte Version nicht unterstützt</w:t>
+      </w:r>
+      <w:r>
+        <w:t xml:space="preserve">. </w:t>
+      </w:r>
+      <w:r>
+        <w:t xml:space="preserve">Dabei wird auch Anzahl der Ansagen angepasst. </w:t>
+      </w:r>
+      <w:r>
+        <w:t xml:space="preserve">Falls durch die Änderung der VDF Version weniger Ansagen zur Verfügung stehen, werden überzählige Ansagen nach einer Warnmeldung gelöscht. </w:t>
       </w:r>
       <w:r>
         <w:t>Umgekehrt werden fehlende Ansagen durch leere Platzhalter aufgefüllt.</w:t>
@@ -1472,6 +1455,7 @@
     </w:p>
     <w:p>
       <w:r>
+        <w:lastRenderedPageBreak/>
         <w:t>Um Fehler bei den Systemansagen auf ein Minimum zu reduzieren, sind einige Funktionen für Systemansagen eingeschränkt:</w:t>
       </w:r>
     </w:p>
@@ -1484,8 +1468,13 @@
         </w:numPr>
       </w:pPr>
       <w:r>
-        <w:lastRenderedPageBreak/>
-        <w:t>Die Anzahl der Systemansagen ist fest vorgegeben. Je nach Sendertyp und VDF Version ist die Anzahl der Ansagen in der Liste konstant.</w:t>
+        <w:t xml:space="preserve">Die Anzahl der Systemansagen ist fest vorgegeben. </w:t>
+      </w:r>
+      <w:r>
+        <w:t>Abhängig von</w:t>
+      </w:r>
+      <w:r>
+        <w:t xml:space="preserve"> Sendertyp und VDF Version ist die Anzahl der Ansagen in der Liste konstant.</w:t>
       </w:r>
     </w:p>
     <w:p>
@@ -1546,26 +1535,16 @@
     </w:p>
     <w:p>
       <w:r>
-        <w:t xml:space="preserve">Ein wesentlicher Vorteil des </w:t>
-      </w:r>
-      <w:proofErr w:type="spellStart"/>
-      <w:r>
-        <w:t>VDFEditors</w:t>
-      </w:r>
-      <w:proofErr w:type="spellEnd"/>
-      <w:r>
-        <w:t xml:space="preserve"> gegenüber </w:t>
-      </w:r>
-      <w:proofErr w:type="gramStart"/>
-      <w:r>
-        <w:t>dem Firmware</w:t>
-      </w:r>
-      <w:proofErr w:type="gramEnd"/>
-      <w:r>
-        <w:t xml:space="preserve"> Upgrade Studio ist die Möglichkeit Ansagen per Drag&amp;Drop zu bearbeiten</w:t>
-      </w:r>
-      <w:r>
-        <w:t xml:space="preserve"> und organisieren</w:t>
+        <w:t>Ein wesentlicher Vorteil des VDFEditors gegenüber dem Firmware Upgrade Studio ist die Möglichkeit Ansagen per Drag&amp;Drop zu bearbeiten</w:t>
+      </w:r>
+      <w:r>
+        <w:t xml:space="preserve"> und </w:t>
+      </w:r>
+      <w:r>
+        <w:t xml:space="preserve">zu </w:t>
+      </w:r>
+      <w:r>
+        <w:t>organisieren</w:t>
       </w:r>
       <w:r>
         <w:t>. Damit lassen sich verschiedene Arbeitsschritte sehr einfach durchführen.</w:t>
@@ -1597,27 +1576,7 @@
     </w:p>
     <w:p>
       <w:r>
-        <w:t>Eine VDF Datei lässt</w:t>
-      </w:r>
-      <w:r>
-        <w:t xml:space="preserve"> sich einfach in das Fenster des </w:t>
-      </w:r>
-      <w:proofErr w:type="spellStart"/>
-      <w:r>
-        <w:t>VDFEditors</w:t>
-      </w:r>
-      <w:proofErr w:type="spellEnd"/>
-      <w:r>
-        <w:t xml:space="preserve"> ziehen</w:t>
-      </w:r>
-      <w:r>
-        <w:t xml:space="preserve">. Die VDF Datei wird dabei </w:t>
-      </w:r>
-      <w:r>
-        <w:t>geöffnet un</w:t>
-      </w:r>
-      <w:r>
-        <w:t>d ersetzt die vorhandene Liste. Dies entspricht der „VDF Öffnen“ Funktion aus dem Menü.</w:t>
+        <w:t>Eine VDF Datei lässt sich einfach in das Fenster des VDFEditors ziehen. Die VDF Datei wird dabei geöffnet und ersetzt die vorhandene Liste. Dies entspricht der „VDF Öffnen“ Funktion aus dem Menü.</w:t>
       </w:r>
     </w:p>
     <w:p>
@@ -1636,15 +1595,7 @@
         <w:t xml:space="preserve">Ein oder mehrere </w:t>
       </w:r>
       <w:r>
-        <w:t xml:space="preserve">Audiodateien lassen sich einfach in das Fenster des </w:t>
-      </w:r>
-      <w:proofErr w:type="spellStart"/>
-      <w:r>
-        <w:t>VDFEditors</w:t>
-      </w:r>
-      <w:proofErr w:type="spellEnd"/>
-      <w:r>
-        <w:t xml:space="preserve"> ziehen. </w:t>
+        <w:t xml:space="preserve">Audiodateien lassen sich einfach in das Fenster des VDFEditors ziehen. </w:t>
       </w:r>
       <w:r>
         <w:t>Diese</w:t>
@@ -1687,50 +1638,54 @@
         <w:t>dessen die vorhandenen Ansagen ersetzt.</w:t>
       </w:r>
       <w:r>
-        <w:t xml:space="preserve"> Die Reihenfolge beim Einfügen bzw. Ersetzen wird durch die Reihenfolge der Audiodateien in der Zwischenablage bestimmt. Es ist daher wichtig beim Importieren mehrerer Dateien immer die oberste Datei per Drag&amp;Drop in das Fenst</w:t>
+        <w:t xml:space="preserve"> Die Reihenfolge beim Einfügen bzw. Ersetzen wird durch die Reihenfolge der Audiodateien in der Zwischenablage bestimmt. Es ist daher wichtig beim Importieren mehrerer Dateien immer die oberste Datei per Drag&amp;Drop in das Fenster des VDFEditors zu ziehen. So bleibt die Reihenfolge der Ansagen erhalten.</w:t>
+      </w:r>
+    </w:p>
+    <w:p>
+      <w:pPr>
+        <w:pStyle w:val="berschrift2"/>
+      </w:pPr>
+      <w:r>
+        <w:t>Exportieren</w:t>
+      </w:r>
+    </w:p>
+    <w:p>
+      <w:r>
+        <w:t>Ansagen können per Drag&amp;Drop exportiert werden. Dazu werden im VDFEditor eine oder mehrere Ansagen markiert und auf den Desktop oder den Dateimanager gezogen. Die Ansagen werden dabei in das WAV Format konvertiert.</w:t>
+      </w:r>
+      <w:r>
+        <w:t xml:space="preserve"> Durch die verlustbehaftete Kompression im Sender hat die exportierte WAV Datei eine geringere Audioqualität als das zuvor importiere Original.</w:t>
+      </w:r>
+    </w:p>
+    <w:p>
+      <w:pPr>
+        <w:pStyle w:val="berschrift2"/>
+      </w:pPr>
+      <w:r>
+        <w:lastRenderedPageBreak/>
+        <w:t>Übertragung von Ansagen zwischen zwei VDF Dateien</w:t>
+      </w:r>
+    </w:p>
+    <w:p>
+      <w:r>
+        <w:t xml:space="preserve">Um Ansagen zwischen zwei VDF Dateien auszutauschen kann der VDFEditor zweimal gestartet werden. In den beiden Fenstern wird dann jeweils eine andere VDF Datei geladen. Ansagen können nun von einem VDFEditor in den anderen </w:t>
+      </w:r>
+      <w:r>
+        <w:t>ohne Umweg über den Desktop</w:t>
+      </w:r>
+      <w:r>
+        <w:t xml:space="preserve"> </w:t>
+      </w:r>
+      <w:r>
+        <w:t xml:space="preserve">gezogen werden. Bei der direkten Übertragung zwischen </w:t>
+      </w:r>
+      <w:r>
+        <w:t xml:space="preserve">zwei </w:t>
       </w:r>
       <w:bookmarkStart w:id="0" w:name="_GoBack"/>
       <w:bookmarkEnd w:id="0"/>
       <w:r>
-        <w:t xml:space="preserve">er des </w:t>
-      </w:r>
-      <w:proofErr w:type="spellStart"/>
-      <w:r>
-        <w:t>VDFEditors</w:t>
-      </w:r>
-      <w:proofErr w:type="spellEnd"/>
-      <w:r>
-        <w:t xml:space="preserve"> zu ziehen. So bleibt die Reihenfolge der Ansagen erhalten.</w:t>
-      </w:r>
-    </w:p>
-    <w:p>
-      <w:pPr>
-        <w:pStyle w:val="berschrift2"/>
-      </w:pPr>
-      <w:r>
-        <w:t>Exportieren</w:t>
-      </w:r>
-    </w:p>
-    <w:p>
-      <w:r>
-        <w:t>Ansagen können per Drag&amp;Drop exportiert werden. Dazu werden im VDFEditor eine oder mehrere Ansagen markiert und auf den Desktop oder den Dateimanager gezogen. Die Ansagen werden dabei in das WAV Format konvertiert.</w:t>
-      </w:r>
-      <w:r>
-        <w:t xml:space="preserve"> Durch die verlustbehaftete Kompression im Sender hat die exportierte WAV Datei eine geringere Audioqualität als das zuvor importiere Original.</w:t>
-      </w:r>
-    </w:p>
-    <w:p>
-      <w:pPr>
-        <w:pStyle w:val="berschrift2"/>
-      </w:pPr>
-      <w:r>
-        <w:lastRenderedPageBreak/>
-        <w:t>Übertragung von Ansagen zwischen zwei VDF Dateien</w:t>
-      </w:r>
-    </w:p>
-    <w:p>
-      <w:r>
-        <w:t>Um Ansagen zwischen zwei VDF Dateien auszutauschen kann der VDFEditor zweimal gestartet werden. In den beiden Fenstern wird dann jeweils eine andere VDF Datei geladen. Ansagen können nun von einem VDFEditor in den anderen gezogen werden ohne Umweg über den Desktop. Bei der direkten Übertragung zwischen VDFEditor Fenstern werden die Ansagen nicht erneut komprimiert so dass es hierbei zu keinen Qualitätsverlusten kommt.</w:t>
+        <w:t>VDFEditor Fenstern werden die Ansagen nicht erneut komprimiert so dass es hierbei zu keinen Qualitätsverlusten kommt.</w:t>
       </w:r>
     </w:p>
     <w:sectPr>

</xml_diff>